<commit_message>
Cập nhật file HTTT2311004.docx
</commit_message>
<xml_diff>
--- a/HTTT2311004.docx
+++ b/HTTT2311004.docx
@@ -3,10 +3,1302 @@
 <w:document xmlns:wpc="http://schemas.microsoft.com/office/word/2010/wordprocessingCanvas" xmlns:cx="http://schemas.microsoft.com/office/drawing/2014/chartex" xmlns:cx1="http://schemas.microsoft.com/office/drawing/2015/9/8/chartex" xmlns:cx2="http://schemas.microsoft.com/office/drawing/2015/10/21/chartex" xmlns:cx3="http://schemas.microsoft.com/office/drawing/2016/5/9/chartex" xmlns:cx4="http://schemas.microsoft.com/office/drawing/2016/5/10/chartex" xmlns:cx5="http://schemas.microsoft.com/office/drawing/2016/5/11/chartex" xmlns:cx6="http://schemas.microsoft.com/office/drawing/2016/5/12/chartex" xmlns:cx7="http://schemas.microsoft.com/office/drawing/2016/5/13/chartex" xmlns:cx8="http://schemas.microsoft.com/office/drawing/2016/5/14/chartex" xmlns:mc="http://schemas.openxmlformats.org/markup-compatibility/2006" xmlns:aink="http://schemas.microsoft.com/office/drawing/2016/ink" xmlns:am3d="http://schemas.microsoft.com/office/drawing/2017/model3d" xmlns:o="urn:schemas-microsoft-com:office:office" xmlns:oel="http://schemas.microsoft.com/office/2019/extlst" xmlns:r="http://schemas.openxmlformats.org/officeDocument/2006/relationships" xmlns:m="http://schemas.openxmlformats.org/officeDocument/2006/math" xmlns:v="urn:schemas-microsoft-com:vml" xmlns:wp14="http://schemas.microsoft.com/office/word/2010/wordprocessingDrawing" xmlns:wp="http://schemas.openxmlformats.org/drawingml/2006/wordprocessingDrawing" xmlns:w10="urn:schemas-microsoft-com:office:word" xmlns:w="http://schemas.openxmlformats.org/wordprocessingml/2006/main" xmlns:w14="http://schemas.microsoft.com/office/word/2010/wordml" xmlns:w15="http://schemas.microsoft.com/office/word/2012/wordml" xmlns:w16cex="http://schemas.microsoft.com/office/word/2018/wordml/cex" xmlns:w16cid="http://schemas.microsoft.com/office/word/2016/wordml/cid" xmlns:w16="http://schemas.microsoft.com/office/word/2018/wordml" xmlns:w16du="http://schemas.microsoft.com/office/word/2023/wordml/word16du" xmlns:w16sdtdh="http://schemas.microsoft.com/office/word/2020/wordml/sdtdatahash" xmlns:w16sdtfl="http://schemas.microsoft.com/office/word/2024/wordml/sdtformatlock" xmlns:w16se="http://schemas.microsoft.com/office/word/2015/wordml/symex" xmlns:wpg="http://schemas.microsoft.com/office/word/2010/wordprocessingGroup" xmlns:wpi="http://schemas.microsoft.com/office/word/2010/wordprocessingInk" xmlns:wne="http://schemas.microsoft.com/office/word/2006/wordml" xmlns:wps="http://schemas.microsoft.com/office/word/2010/wordprocessingShape" mc:Ignorable="w14 w15 w16se w16cid w16 w16cex w16sdtdh w16sdtfl w16du wp14">
   <w:body>
     <w:p>
+      <w:pPr>
+        <w:rPr>
+          <w:b/>
+          <w:bCs/>
+          <w:u w:val="single"/>
+        </w:rPr>
+      </w:pPr>
       <w:r>
-        <w:t>ndbashkdbajljdaskl</w:t>
+        <w:rPr>
+          <w:b/>
+          <w:bCs/>
+          <w:u w:val="single"/>
+        </w:rPr>
+        <w:t>Bài thực hành 2:</w:t>
       </w:r>
     </w:p>
+    <w:p>
+      <w:pPr>
+        <w:rPr>
+          <w:b/>
+          <w:bCs/>
+          <w:u w:val="single"/>
+        </w:rPr>
+      </w:pPr>
+      <w:r>
+        <w:rPr>
+          <w:b/>
+          <w:bCs/>
+          <w:noProof/>
+          <w:u w:val="single"/>
+        </w:rPr>
+        <w:lastRenderedPageBreak/>
+        <w:drawing>
+          <wp:inline distT="0" distB="0" distL="0" distR="0" wp14:anchorId="5E63C165" wp14:editId="249F9B64">
+            <wp:extent cx="3073791" cy="2500556"/>
+            <wp:effectExtent l="0" t="0" r="0" b="0"/>
+            <wp:docPr id="765284646" name="Picture 1"/>
+            <wp:cNvGraphicFramePr>
+              <a:graphicFrameLocks xmlns:a="http://schemas.openxmlformats.org/drawingml/2006/main" noChangeAspect="1"/>
+            </wp:cNvGraphicFramePr>
+            <a:graphic xmlns:a="http://schemas.openxmlformats.org/drawingml/2006/main">
+              <a:graphicData uri="http://schemas.openxmlformats.org/drawingml/2006/picture">
+                <pic:pic xmlns:pic="http://schemas.openxmlformats.org/drawingml/2006/picture">
+                  <pic:nvPicPr>
+                    <pic:cNvPr id="765284646" name="Picture 765284646"/>
+                    <pic:cNvPicPr/>
+                  </pic:nvPicPr>
+                  <pic:blipFill>
+                    <a:blip r:embed="rId4" cstate="print">
+                      <a:extLst>
+                        <a:ext uri="{28A0092B-C50C-407E-A947-70E740481C1C}">
+                          <a14:useLocalDpi xmlns:a14="http://schemas.microsoft.com/office/drawing/2010/main" val="0"/>
+                        </a:ext>
+                      </a:extLst>
+                    </a:blip>
+                    <a:stretch>
+                      <a:fillRect/>
+                    </a:stretch>
+                  </pic:blipFill>
+                  <pic:spPr>
+                    <a:xfrm>
+                      <a:off x="0" y="0"/>
+                      <a:ext cx="3091560" cy="2515011"/>
+                    </a:xfrm>
+                    <a:prstGeom prst="rect">
+                      <a:avLst/>
+                    </a:prstGeom>
+                  </pic:spPr>
+                </pic:pic>
+              </a:graphicData>
+            </a:graphic>
+          </wp:inline>
+        </w:drawing>
+      </w:r>
+      <w:r>
+        <w:rPr>
+          <w:b/>
+          <w:bCs/>
+          <w:noProof/>
+          <w:u w:val="single"/>
+        </w:rPr>
+        <w:drawing>
+          <wp:inline distT="0" distB="0" distL="0" distR="0" wp14:anchorId="039AD35C" wp14:editId="46427AB1">
+            <wp:extent cx="3431629" cy="3214908"/>
+            <wp:effectExtent l="0" t="0" r="0" b="5080"/>
+            <wp:docPr id="506387544" name="Picture 2"/>
+            <wp:cNvGraphicFramePr>
+              <a:graphicFrameLocks xmlns:a="http://schemas.openxmlformats.org/drawingml/2006/main" noChangeAspect="1"/>
+            </wp:cNvGraphicFramePr>
+            <a:graphic xmlns:a="http://schemas.openxmlformats.org/drawingml/2006/main">
+              <a:graphicData uri="http://schemas.openxmlformats.org/drawingml/2006/picture">
+                <pic:pic xmlns:pic="http://schemas.openxmlformats.org/drawingml/2006/picture">
+                  <pic:nvPicPr>
+                    <pic:cNvPr id="506387544" name="Picture 506387544"/>
+                    <pic:cNvPicPr/>
+                  </pic:nvPicPr>
+                  <pic:blipFill>
+                    <a:blip r:embed="rId5">
+                      <a:extLst>
+                        <a:ext uri="{28A0092B-C50C-407E-A947-70E740481C1C}">
+                          <a14:useLocalDpi xmlns:a14="http://schemas.microsoft.com/office/drawing/2010/main" val="0"/>
+                        </a:ext>
+                      </a:extLst>
+                    </a:blip>
+                    <a:stretch>
+                      <a:fillRect/>
+                    </a:stretch>
+                  </pic:blipFill>
+                  <pic:spPr>
+                    <a:xfrm>
+                      <a:off x="0" y="0"/>
+                      <a:ext cx="3444855" cy="3227299"/>
+                    </a:xfrm>
+                    <a:prstGeom prst="rect">
+                      <a:avLst/>
+                    </a:prstGeom>
+                  </pic:spPr>
+                </pic:pic>
+              </a:graphicData>
+            </a:graphic>
+          </wp:inline>
+        </w:drawing>
+      </w:r>
+      <w:r>
+        <w:rPr>
+          <w:b/>
+          <w:bCs/>
+          <w:noProof/>
+          <w:u w:val="single"/>
+        </w:rPr>
+        <w:lastRenderedPageBreak/>
+        <w:drawing>
+          <wp:inline distT="0" distB="0" distL="0" distR="0" wp14:anchorId="34E84F91" wp14:editId="1C7A8DD3">
+            <wp:extent cx="5943600" cy="2694940"/>
+            <wp:effectExtent l="0" t="0" r="0" b="0"/>
+            <wp:docPr id="2016163939" name="Picture 3"/>
+            <wp:cNvGraphicFramePr>
+              <a:graphicFrameLocks xmlns:a="http://schemas.openxmlformats.org/drawingml/2006/main" noChangeAspect="1"/>
+            </wp:cNvGraphicFramePr>
+            <a:graphic xmlns:a="http://schemas.openxmlformats.org/drawingml/2006/main">
+              <a:graphicData uri="http://schemas.openxmlformats.org/drawingml/2006/picture">
+                <pic:pic xmlns:pic="http://schemas.openxmlformats.org/drawingml/2006/picture">
+                  <pic:nvPicPr>
+                    <pic:cNvPr id="2016163939" name="Picture 2016163939"/>
+                    <pic:cNvPicPr/>
+                  </pic:nvPicPr>
+                  <pic:blipFill>
+                    <a:blip r:embed="rId6" cstate="print">
+                      <a:extLst>
+                        <a:ext uri="{28A0092B-C50C-407E-A947-70E740481C1C}">
+                          <a14:useLocalDpi xmlns:a14="http://schemas.microsoft.com/office/drawing/2010/main" val="0"/>
+                        </a:ext>
+                      </a:extLst>
+                    </a:blip>
+                    <a:stretch>
+                      <a:fillRect/>
+                    </a:stretch>
+                  </pic:blipFill>
+                  <pic:spPr>
+                    <a:xfrm>
+                      <a:off x="0" y="0"/>
+                      <a:ext cx="5943600" cy="2694940"/>
+                    </a:xfrm>
+                    <a:prstGeom prst="rect">
+                      <a:avLst/>
+                    </a:prstGeom>
+                  </pic:spPr>
+                </pic:pic>
+              </a:graphicData>
+            </a:graphic>
+          </wp:inline>
+        </w:drawing>
+      </w:r>
+    </w:p>
+    <w:p/>
+    <w:tbl>
+      <w:tblPr>
+        <w:tblW w:w="0" w:type="auto"/>
+        <w:shd w:val="clear" w:color="auto" w:fill="FFFFFF"/>
+        <w:tblCellMar>
+          <w:top w:w="15" w:type="dxa"/>
+          <w:left w:w="15" w:type="dxa"/>
+          <w:bottom w:w="15" w:type="dxa"/>
+          <w:right w:w="15" w:type="dxa"/>
+        </w:tblCellMar>
+        <w:tblLook w:val="04A0" w:firstRow="1" w:lastRow="0" w:firstColumn="1" w:lastColumn="0" w:noHBand="0" w:noVBand="1"/>
+      </w:tblPr>
+      <w:tblGrid>
+        <w:gridCol w:w="806"/>
+        <w:gridCol w:w="1360"/>
+        <w:gridCol w:w="18"/>
+        <w:gridCol w:w="18"/>
+        <w:gridCol w:w="3588"/>
+        <w:gridCol w:w="2327"/>
+        <w:gridCol w:w="1233"/>
+      </w:tblGrid>
+      <w:tr>
+        <w:tc>
+          <w:tcPr>
+            <w:tcW w:w="0" w:type="auto"/>
+            <w:tcBorders>
+              <w:top w:val="single" w:sz="4" w:space="0" w:color="D1D9E0"/>
+              <w:left w:val="single" w:sz="4" w:space="0" w:color="D1D9E0"/>
+              <w:bottom w:val="single" w:sz="4" w:space="0" w:color="D1D9E0"/>
+              <w:right w:val="single" w:sz="4" w:space="0" w:color="D1D9E0"/>
+            </w:tcBorders>
+            <w:shd w:val="clear" w:color="auto" w:fill="FFFFFF"/>
+            <w:tcMar>
+              <w:top w:w="90" w:type="dxa"/>
+              <w:left w:w="195" w:type="dxa"/>
+              <w:bottom w:w="90" w:type="dxa"/>
+              <w:right w:w="195" w:type="dxa"/>
+            </w:tcMar>
+            <w:vAlign w:val="center"/>
+            <w:hideMark/>
+          </w:tcPr>
+          <w:p>
+            <w:pPr>
+              <w:spacing w:after="240" w:line="240" w:lineRule="auto"/>
+              <w:jc w:val="center"/>
+              <w:rPr>
+                <w:rFonts w:ascii="Segoe UI" w:eastAsia="Times New Roman" w:hAnsi="Segoe UI" w:cs="Segoe UI"/>
+                <w:b/>
+                <w:bCs/>
+                <w:color w:val="1F2328"/>
+                <w:kern w:val="0"/>
+                <w14:ligatures w14:val="none"/>
+              </w:rPr>
+            </w:pPr>
+            <w:r>
+              <w:rPr>
+                <w:rFonts w:ascii="Segoe UI" w:eastAsia="Times New Roman" w:hAnsi="Segoe UI" w:cs="Segoe UI"/>
+                <w:b/>
+                <w:bCs/>
+                <w:color w:val="1F2328"/>
+                <w:kern w:val="0"/>
+                <w14:ligatures w14:val="none"/>
+              </w:rPr>
+              <w:t>STT</w:t>
+            </w:r>
+          </w:p>
+        </w:tc>
+        <w:tc>
+          <w:tcPr>
+            <w:tcW w:w="0" w:type="auto"/>
+            <w:tcBorders>
+              <w:top w:val="single" w:sz="4" w:space="0" w:color="D1D9E0"/>
+              <w:left w:val="single" w:sz="4" w:space="0" w:color="D1D9E0"/>
+              <w:bottom w:val="single" w:sz="4" w:space="0" w:color="D1D9E0"/>
+              <w:right w:val="single" w:sz="4" w:space="0" w:color="D1D9E0"/>
+            </w:tcBorders>
+            <w:shd w:val="clear" w:color="auto" w:fill="FFFFFF"/>
+            <w:tcMar>
+              <w:top w:w="90" w:type="dxa"/>
+              <w:left w:w="195" w:type="dxa"/>
+              <w:bottom w:w="90" w:type="dxa"/>
+              <w:right w:w="195" w:type="dxa"/>
+            </w:tcMar>
+            <w:vAlign w:val="center"/>
+            <w:hideMark/>
+          </w:tcPr>
+          <w:p>
+            <w:pPr>
+              <w:spacing w:after="240" w:line="240" w:lineRule="auto"/>
+              <w:jc w:val="center"/>
+              <w:rPr>
+                <w:rFonts w:ascii="Segoe UI" w:eastAsia="Times New Roman" w:hAnsi="Segoe UI" w:cs="Segoe UI"/>
+                <w:b/>
+                <w:bCs/>
+                <w:color w:val="1F2328"/>
+                <w:kern w:val="0"/>
+                <w14:ligatures w14:val="none"/>
+              </w:rPr>
+            </w:pPr>
+            <w:r>
+              <w:rPr>
+                <w:rFonts w:ascii="Segoe UI" w:eastAsia="Times New Roman" w:hAnsi="Segoe UI" w:cs="Segoe UI"/>
+                <w:b/>
+                <w:bCs/>
+                <w:color w:val="1F2328"/>
+                <w:kern w:val="0"/>
+                <w14:ligatures w14:val="none"/>
+              </w:rPr>
+              <w:t>Điểm yếu bảo mật</w:t>
+            </w:r>
+          </w:p>
+        </w:tc>
+        <w:tc>
+          <w:tcPr>
+            <w:tcW w:w="0" w:type="auto"/>
+            <w:gridSpan w:val="2"/>
+            <w:tcBorders>
+              <w:top w:val="single" w:sz="4" w:space="0" w:color="D1D9E0"/>
+              <w:left w:val="single" w:sz="4" w:space="0" w:color="D1D9E0"/>
+              <w:bottom w:val="single" w:sz="4" w:space="0" w:color="D1D9E0"/>
+              <w:right w:val="single" w:sz="4" w:space="0" w:color="D1D9E0"/>
+            </w:tcBorders>
+            <w:shd w:val="clear" w:color="auto" w:fill="FFFFFF"/>
+            <w:vAlign w:val="center"/>
+          </w:tcPr>
+          <w:p>
+            <w:pPr>
+              <w:spacing w:after="240" w:line="240" w:lineRule="auto"/>
+              <w:jc w:val="center"/>
+              <w:rPr>
+                <w:rFonts w:ascii="Segoe UI" w:eastAsia="Times New Roman" w:hAnsi="Segoe UI" w:cs="Segoe UI"/>
+                <w:b/>
+                <w:bCs/>
+                <w:color w:val="1F2328"/>
+                <w:kern w:val="0"/>
+                <w14:ligatures w14:val="none"/>
+              </w:rPr>
+            </w:pPr>
+          </w:p>
+        </w:tc>
+        <w:tc>
+          <w:tcPr>
+            <w:tcW w:w="0" w:type="auto"/>
+            <w:tcBorders>
+              <w:top w:val="single" w:sz="4" w:space="0" w:color="D1D9E0"/>
+              <w:left w:val="single" w:sz="4" w:space="0" w:color="D1D9E0"/>
+              <w:bottom w:val="single" w:sz="4" w:space="0" w:color="D1D9E0"/>
+              <w:right w:val="single" w:sz="4" w:space="0" w:color="D1D9E0"/>
+            </w:tcBorders>
+            <w:shd w:val="clear" w:color="auto" w:fill="FFFFFF"/>
+            <w:tcMar>
+              <w:top w:w="90" w:type="dxa"/>
+              <w:left w:w="195" w:type="dxa"/>
+              <w:bottom w:w="90" w:type="dxa"/>
+              <w:right w:w="195" w:type="dxa"/>
+            </w:tcMar>
+            <w:vAlign w:val="center"/>
+            <w:hideMark/>
+          </w:tcPr>
+          <w:p>
+            <w:pPr>
+              <w:spacing w:after="240" w:line="240" w:lineRule="auto"/>
+              <w:jc w:val="center"/>
+              <w:rPr>
+                <w:rFonts w:ascii="Segoe UI" w:eastAsia="Times New Roman" w:hAnsi="Segoe UI" w:cs="Segoe UI"/>
+                <w:b/>
+                <w:bCs/>
+                <w:color w:val="1F2328"/>
+                <w:kern w:val="0"/>
+                <w14:ligatures w14:val="none"/>
+              </w:rPr>
+            </w:pPr>
+            <w:r>
+              <w:rPr>
+                <w:rFonts w:ascii="Segoe UI" w:eastAsia="Times New Roman" w:hAnsi="Segoe UI" w:cs="Segoe UI"/>
+                <w:b/>
+                <w:bCs/>
+                <w:color w:val="1F2328"/>
+                <w:kern w:val="0"/>
+                <w14:ligatures w14:val="none"/>
+              </w:rPr>
+              <w:t>Mô tả</w:t>
+            </w:r>
+          </w:p>
+        </w:tc>
+        <w:tc>
+          <w:tcPr>
+            <w:tcW w:w="0" w:type="auto"/>
+            <w:tcBorders>
+              <w:top w:val="single" w:sz="4" w:space="0" w:color="D1D9E0"/>
+              <w:left w:val="single" w:sz="4" w:space="0" w:color="D1D9E0"/>
+              <w:bottom w:val="single" w:sz="4" w:space="0" w:color="D1D9E0"/>
+              <w:right w:val="single" w:sz="4" w:space="0" w:color="D1D9E0"/>
+            </w:tcBorders>
+            <w:shd w:val="clear" w:color="auto" w:fill="FFFFFF"/>
+            <w:tcMar>
+              <w:top w:w="90" w:type="dxa"/>
+              <w:left w:w="195" w:type="dxa"/>
+              <w:bottom w:w="90" w:type="dxa"/>
+              <w:right w:w="195" w:type="dxa"/>
+            </w:tcMar>
+            <w:vAlign w:val="center"/>
+            <w:hideMark/>
+          </w:tcPr>
+          <w:p>
+            <w:pPr>
+              <w:spacing w:after="240" w:line="240" w:lineRule="auto"/>
+              <w:jc w:val="center"/>
+              <w:rPr>
+                <w:rFonts w:ascii="Segoe UI" w:eastAsia="Times New Roman" w:hAnsi="Segoe UI" w:cs="Segoe UI"/>
+                <w:b/>
+                <w:bCs/>
+                <w:color w:val="1F2328"/>
+                <w:kern w:val="0"/>
+                <w14:ligatures w14:val="none"/>
+              </w:rPr>
+            </w:pPr>
+            <w:r>
+              <w:rPr>
+                <w:rFonts w:ascii="Segoe UI" w:eastAsia="Times New Roman" w:hAnsi="Segoe UI" w:cs="Segoe UI"/>
+                <w:b/>
+                <w:bCs/>
+                <w:color w:val="1F2328"/>
+                <w:kern w:val="0"/>
+                <w14:ligatures w14:val="none"/>
+              </w:rPr>
+              <w:t>Mức độ nghiêm trọng (Critical, High, Medium, Low)</w:t>
+            </w:r>
+          </w:p>
+        </w:tc>
+        <w:tc>
+          <w:tcPr>
+            <w:tcW w:w="0" w:type="auto"/>
+            <w:tcBorders>
+              <w:top w:val="single" w:sz="4" w:space="0" w:color="D1D9E0"/>
+              <w:left w:val="single" w:sz="4" w:space="0" w:color="D1D9E0"/>
+              <w:bottom w:val="single" w:sz="4" w:space="0" w:color="D1D9E0"/>
+              <w:right w:val="single" w:sz="4" w:space="0" w:color="D1D9E0"/>
+            </w:tcBorders>
+            <w:shd w:val="clear" w:color="auto" w:fill="FFFFFF"/>
+            <w:tcMar>
+              <w:top w:w="90" w:type="dxa"/>
+              <w:left w:w="195" w:type="dxa"/>
+              <w:bottom w:w="90" w:type="dxa"/>
+              <w:right w:w="195" w:type="dxa"/>
+            </w:tcMar>
+            <w:vAlign w:val="center"/>
+            <w:hideMark/>
+          </w:tcPr>
+          <w:p>
+            <w:pPr>
+              <w:spacing w:after="240" w:line="240" w:lineRule="auto"/>
+              <w:jc w:val="center"/>
+              <w:rPr>
+                <w:rFonts w:ascii="Segoe UI" w:eastAsia="Times New Roman" w:hAnsi="Segoe UI" w:cs="Segoe UI"/>
+                <w:b/>
+                <w:bCs/>
+                <w:color w:val="1F2328"/>
+                <w:kern w:val="0"/>
+                <w14:ligatures w14:val="none"/>
+              </w:rPr>
+            </w:pPr>
+            <w:r>
+              <w:rPr>
+                <w:rFonts w:ascii="Segoe UI" w:eastAsia="Times New Roman" w:hAnsi="Segoe UI" w:cs="Segoe UI"/>
+                <w:b/>
+                <w:bCs/>
+                <w:color w:val="1F2328"/>
+                <w:kern w:val="0"/>
+                <w14:ligatures w14:val="none"/>
+              </w:rPr>
+              <w:t>Công cụ sử dụng</w:t>
+            </w:r>
+          </w:p>
+        </w:tc>
+      </w:tr>
+      <w:tr>
+        <w:tc>
+          <w:tcPr>
+            <w:tcW w:w="0" w:type="auto"/>
+            <w:tcBorders>
+              <w:top w:val="single" w:sz="4" w:space="0" w:color="D1D9E0"/>
+              <w:left w:val="single" w:sz="4" w:space="0" w:color="D1D9E0"/>
+              <w:bottom w:val="single" w:sz="4" w:space="0" w:color="D1D9E0"/>
+              <w:right w:val="single" w:sz="4" w:space="0" w:color="D1D9E0"/>
+            </w:tcBorders>
+            <w:shd w:val="clear" w:color="auto" w:fill="F6F8FA"/>
+            <w:tcMar>
+              <w:top w:w="90" w:type="dxa"/>
+              <w:left w:w="195" w:type="dxa"/>
+              <w:bottom w:w="90" w:type="dxa"/>
+              <w:right w:w="195" w:type="dxa"/>
+            </w:tcMar>
+            <w:vAlign w:val="center"/>
+            <w:hideMark/>
+          </w:tcPr>
+          <w:p>
+            <w:pPr>
+              <w:spacing w:after="240" w:line="240" w:lineRule="auto"/>
+              <w:jc w:val="center"/>
+              <w:rPr>
+                <w:rFonts w:ascii="Segoe UI" w:eastAsia="Times New Roman" w:hAnsi="Segoe UI" w:cs="Segoe UI"/>
+                <w:color w:val="1F2328"/>
+                <w:kern w:val="0"/>
+                <w14:ligatures w14:val="none"/>
+              </w:rPr>
+            </w:pPr>
+            <w:r>
+              <w:rPr>
+                <w:rFonts w:ascii="Segoe UI" w:eastAsia="Times New Roman" w:hAnsi="Segoe UI" w:cs="Segoe UI"/>
+                <w:color w:val="1F2328"/>
+                <w:kern w:val="0"/>
+                <w14:ligatures w14:val="none"/>
+              </w:rPr>
+              <w:t>1</w:t>
+            </w:r>
+          </w:p>
+        </w:tc>
+        <w:tc>
+          <w:tcPr>
+            <w:tcW w:w="0" w:type="auto"/>
+            <w:tcBorders>
+              <w:top w:val="single" w:sz="4" w:space="0" w:color="D1D9E0"/>
+              <w:left w:val="single" w:sz="4" w:space="0" w:color="D1D9E0"/>
+              <w:bottom w:val="single" w:sz="4" w:space="0" w:color="D1D9E0"/>
+              <w:right w:val="single" w:sz="4" w:space="0" w:color="D1D9E0"/>
+            </w:tcBorders>
+            <w:shd w:val="clear" w:color="auto" w:fill="F6F8FA"/>
+            <w:tcMar>
+              <w:top w:w="90" w:type="dxa"/>
+              <w:left w:w="195" w:type="dxa"/>
+              <w:bottom w:w="90" w:type="dxa"/>
+              <w:right w:w="195" w:type="dxa"/>
+            </w:tcMar>
+            <w:vAlign w:val="center"/>
+            <w:hideMark/>
+          </w:tcPr>
+          <w:p>
+            <w:pPr>
+              <w:spacing w:after="240" w:line="240" w:lineRule="auto"/>
+              <w:jc w:val="center"/>
+              <w:rPr>
+                <w:rFonts w:ascii="Segoe UI" w:eastAsia="Times New Roman" w:hAnsi="Segoe UI" w:cs="Segoe UI"/>
+                <w:color w:val="1F2328"/>
+                <w:kern w:val="0"/>
+                <w14:ligatures w14:val="none"/>
+              </w:rPr>
+            </w:pPr>
+            <w:r>
+              <w:rPr>
+                <w:rFonts w:ascii="Segoe UI" w:eastAsia="Times New Roman" w:hAnsi="Segoe UI" w:cs="Segoe UI"/>
+                <w:color w:val="1F2328"/>
+                <w:kern w:val="0"/>
+                <w14:ligatures w14:val="none"/>
+              </w:rPr>
+              <w:t>Lộ thông tin máy chủ</w:t>
+            </w:r>
+          </w:p>
+        </w:tc>
+        <w:tc>
+          <w:tcPr>
+            <w:tcW w:w="0" w:type="auto"/>
+            <w:gridSpan w:val="2"/>
+            <w:tcBorders>
+              <w:top w:val="single" w:sz="4" w:space="0" w:color="D1D9E0"/>
+              <w:left w:val="single" w:sz="4" w:space="0" w:color="D1D9E0"/>
+              <w:bottom w:val="single" w:sz="4" w:space="0" w:color="D1D9E0"/>
+              <w:right w:val="single" w:sz="4" w:space="0" w:color="D1D9E0"/>
+            </w:tcBorders>
+            <w:shd w:val="clear" w:color="auto" w:fill="F6F8FA"/>
+            <w:vAlign w:val="center"/>
+          </w:tcPr>
+          <w:p>
+            <w:pPr>
+              <w:spacing w:after="240" w:line="240" w:lineRule="auto"/>
+              <w:jc w:val="center"/>
+              <w:rPr>
+                <w:rFonts w:ascii="Segoe UI" w:eastAsia="Times New Roman" w:hAnsi="Segoe UI" w:cs="Segoe UI"/>
+                <w:color w:val="1F2328"/>
+                <w:kern w:val="0"/>
+                <w14:ligatures w14:val="none"/>
+              </w:rPr>
+            </w:pPr>
+          </w:p>
+        </w:tc>
+        <w:tc>
+          <w:tcPr>
+            <w:tcW w:w="0" w:type="auto"/>
+            <w:tcBorders>
+              <w:top w:val="single" w:sz="4" w:space="0" w:color="D1D9E0"/>
+              <w:left w:val="single" w:sz="4" w:space="0" w:color="D1D9E0"/>
+              <w:bottom w:val="single" w:sz="4" w:space="0" w:color="D1D9E0"/>
+              <w:right w:val="single" w:sz="4" w:space="0" w:color="D1D9E0"/>
+            </w:tcBorders>
+            <w:shd w:val="clear" w:color="auto" w:fill="F6F8FA"/>
+            <w:tcMar>
+              <w:top w:w="90" w:type="dxa"/>
+              <w:left w:w="195" w:type="dxa"/>
+              <w:bottom w:w="90" w:type="dxa"/>
+              <w:right w:w="195" w:type="dxa"/>
+            </w:tcMar>
+            <w:vAlign w:val="center"/>
+            <w:hideMark/>
+          </w:tcPr>
+          <w:p>
+            <w:pPr>
+              <w:spacing w:after="240" w:line="240" w:lineRule="auto"/>
+              <w:jc w:val="center"/>
+              <w:rPr>
+                <w:rFonts w:ascii="Segoe UI" w:eastAsia="Times New Roman" w:hAnsi="Segoe UI" w:cs="Segoe UI"/>
+                <w:color w:val="1F2328"/>
+                <w:kern w:val="0"/>
+                <w14:ligatures w14:val="none"/>
+              </w:rPr>
+            </w:pPr>
+            <w:r>
+              <w:rPr>
+                <w:rFonts w:ascii="Segoe UI" w:eastAsia="Times New Roman" w:hAnsi="Segoe UI" w:cs="Segoe UI"/>
+                <w:color w:val="1F2328"/>
+                <w:kern w:val="0"/>
+                <w14:ligatures w14:val="none"/>
+              </w:rPr>
+              <w:t>Thông tin cấu hình máy chủ cho phép hacker đánh giá năng lực xử lý của máy chủ, từ đó đưa ra một số phương án tấn công</w:t>
+            </w:r>
+          </w:p>
+        </w:tc>
+        <w:tc>
+          <w:tcPr>
+            <w:tcW w:w="0" w:type="auto"/>
+            <w:tcBorders>
+              <w:top w:val="single" w:sz="4" w:space="0" w:color="D1D9E0"/>
+              <w:left w:val="single" w:sz="4" w:space="0" w:color="D1D9E0"/>
+              <w:bottom w:val="single" w:sz="4" w:space="0" w:color="D1D9E0"/>
+              <w:right w:val="single" w:sz="4" w:space="0" w:color="D1D9E0"/>
+            </w:tcBorders>
+            <w:shd w:val="clear" w:color="auto" w:fill="F6F8FA"/>
+            <w:tcMar>
+              <w:top w:w="90" w:type="dxa"/>
+              <w:left w:w="195" w:type="dxa"/>
+              <w:bottom w:w="90" w:type="dxa"/>
+              <w:right w:w="195" w:type="dxa"/>
+            </w:tcMar>
+            <w:vAlign w:val="center"/>
+            <w:hideMark/>
+          </w:tcPr>
+          <w:p>
+            <w:pPr>
+              <w:spacing w:after="240" w:line="240" w:lineRule="auto"/>
+              <w:jc w:val="center"/>
+              <w:rPr>
+                <w:rFonts w:ascii="Segoe UI" w:eastAsia="Times New Roman" w:hAnsi="Segoe UI" w:cs="Segoe UI"/>
+                <w:color w:val="1F2328"/>
+                <w:kern w:val="0"/>
+                <w14:ligatures w14:val="none"/>
+              </w:rPr>
+            </w:pPr>
+            <w:r>
+              <w:rPr>
+                <w:rFonts w:ascii="Segoe UI" w:eastAsia="Times New Roman" w:hAnsi="Segoe UI" w:cs="Segoe UI"/>
+                <w:color w:val="1F2328"/>
+                <w:kern w:val="0"/>
+                <w14:ligatures w14:val="none"/>
+              </w:rPr>
+              <w:t>Low</w:t>
+            </w:r>
+          </w:p>
+        </w:tc>
+        <w:tc>
+          <w:tcPr>
+            <w:tcW w:w="0" w:type="auto"/>
+            <w:tcBorders>
+              <w:top w:val="single" w:sz="4" w:space="0" w:color="D1D9E0"/>
+              <w:left w:val="single" w:sz="4" w:space="0" w:color="D1D9E0"/>
+              <w:bottom w:val="single" w:sz="4" w:space="0" w:color="D1D9E0"/>
+              <w:right w:val="single" w:sz="4" w:space="0" w:color="D1D9E0"/>
+            </w:tcBorders>
+            <w:shd w:val="clear" w:color="auto" w:fill="F6F8FA"/>
+            <w:tcMar>
+              <w:top w:w="90" w:type="dxa"/>
+              <w:left w:w="195" w:type="dxa"/>
+              <w:bottom w:w="90" w:type="dxa"/>
+              <w:right w:w="195" w:type="dxa"/>
+            </w:tcMar>
+            <w:vAlign w:val="center"/>
+            <w:hideMark/>
+          </w:tcPr>
+          <w:p>
+            <w:pPr>
+              <w:spacing w:after="240" w:line="240" w:lineRule="auto"/>
+              <w:jc w:val="center"/>
+              <w:rPr>
+                <w:rFonts w:ascii="Segoe UI" w:eastAsia="Times New Roman" w:hAnsi="Segoe UI" w:cs="Segoe UI"/>
+                <w:color w:val="1F2328"/>
+                <w:kern w:val="0"/>
+                <w14:ligatures w14:val="none"/>
+              </w:rPr>
+            </w:pPr>
+            <w:r>
+              <w:rPr>
+                <w:rFonts w:ascii="Segoe UI" w:eastAsia="Times New Roman" w:hAnsi="Segoe UI" w:cs="Segoe UI"/>
+                <w:color w:val="1F2328"/>
+                <w:kern w:val="0"/>
+                <w14:ligatures w14:val="none"/>
+              </w:rPr>
+              <w:t>thực hiện URL:</w:t>
+            </w:r>
+          </w:p>
+        </w:tc>
+      </w:tr>
+      <w:tr>
+        <w:tc>
+          <w:tcPr>
+            <w:tcW w:w="0" w:type="auto"/>
+            <w:tcBorders>
+              <w:top w:val="single" w:sz="4" w:space="0" w:color="D1D9E0"/>
+              <w:left w:val="single" w:sz="4" w:space="0" w:color="D1D9E0"/>
+              <w:bottom w:val="single" w:sz="4" w:space="0" w:color="D1D9E0"/>
+              <w:right w:val="single" w:sz="4" w:space="0" w:color="D1D9E0"/>
+            </w:tcBorders>
+            <w:shd w:val="clear" w:color="auto" w:fill="FFFFFF"/>
+            <w:tcMar>
+              <w:top w:w="90" w:type="dxa"/>
+              <w:left w:w="195" w:type="dxa"/>
+              <w:bottom w:w="90" w:type="dxa"/>
+              <w:right w:w="195" w:type="dxa"/>
+            </w:tcMar>
+            <w:vAlign w:val="center"/>
+            <w:hideMark/>
+          </w:tcPr>
+          <w:p>
+            <w:pPr>
+              <w:spacing w:after="240" w:line="240" w:lineRule="auto"/>
+              <w:jc w:val="center"/>
+              <w:rPr>
+                <w:rFonts w:ascii="Segoe UI" w:eastAsia="Times New Roman" w:hAnsi="Segoe UI" w:cs="Segoe UI"/>
+                <w:color w:val="1F2328"/>
+                <w:kern w:val="0"/>
+                <w14:ligatures w14:val="none"/>
+              </w:rPr>
+            </w:pPr>
+            <w:r>
+              <w:rPr>
+                <w:rFonts w:ascii="Segoe UI" w:eastAsia="Times New Roman" w:hAnsi="Segoe UI" w:cs="Segoe UI"/>
+                <w:color w:val="1F2328"/>
+                <w:kern w:val="0"/>
+                <w14:ligatures w14:val="none"/>
+              </w:rPr>
+              <w:t>2</w:t>
+            </w:r>
+          </w:p>
+        </w:tc>
+        <w:tc>
+          <w:tcPr>
+            <w:tcW w:w="0" w:type="auto"/>
+            <w:tcBorders>
+              <w:top w:val="single" w:sz="4" w:space="0" w:color="D1D9E0"/>
+              <w:left w:val="single" w:sz="4" w:space="0" w:color="D1D9E0"/>
+              <w:bottom w:val="single" w:sz="4" w:space="0" w:color="D1D9E0"/>
+              <w:right w:val="single" w:sz="4" w:space="0" w:color="D1D9E0"/>
+            </w:tcBorders>
+            <w:shd w:val="clear" w:color="auto" w:fill="FFFFFF"/>
+            <w:tcMar>
+              <w:top w:w="90" w:type="dxa"/>
+              <w:left w:w="195" w:type="dxa"/>
+              <w:bottom w:w="90" w:type="dxa"/>
+              <w:right w:w="195" w:type="dxa"/>
+            </w:tcMar>
+            <w:vAlign w:val="center"/>
+            <w:hideMark/>
+          </w:tcPr>
+          <w:p>
+            <w:pPr>
+              <w:spacing w:after="240" w:line="240" w:lineRule="auto"/>
+              <w:jc w:val="center"/>
+              <w:rPr>
+                <w:rFonts w:ascii="Segoe UI" w:eastAsia="Times New Roman" w:hAnsi="Segoe UI" w:cs="Segoe UI"/>
+                <w:color w:val="1F2328"/>
+                <w:kern w:val="0"/>
+                <w14:ligatures w14:val="none"/>
+              </w:rPr>
+            </w:pPr>
+            <w:r>
+              <w:rPr>
+                <w:rFonts w:ascii="Segoe UI" w:eastAsia="Times New Roman" w:hAnsi="Segoe UI" w:cs="Segoe UI"/>
+                <w:color w:val="1F2328"/>
+                <w:kern w:val="0"/>
+                <w14:ligatures w14:val="none"/>
+              </w:rPr>
+              <w:t>Dịch vụ FTP công kha</w:t>
+            </w:r>
+          </w:p>
+        </w:tc>
+        <w:tc>
+          <w:tcPr>
+            <w:tcW w:w="0" w:type="auto"/>
+            <w:gridSpan w:val="2"/>
+            <w:tcBorders>
+              <w:top w:val="single" w:sz="4" w:space="0" w:color="D1D9E0"/>
+              <w:left w:val="single" w:sz="4" w:space="0" w:color="D1D9E0"/>
+              <w:bottom w:val="single" w:sz="4" w:space="0" w:color="D1D9E0"/>
+              <w:right w:val="single" w:sz="4" w:space="0" w:color="D1D9E0"/>
+            </w:tcBorders>
+            <w:shd w:val="clear" w:color="auto" w:fill="FFFFFF"/>
+            <w:vAlign w:val="center"/>
+          </w:tcPr>
+          <w:p>
+            <w:pPr>
+              <w:spacing w:after="240" w:line="240" w:lineRule="auto"/>
+              <w:jc w:val="center"/>
+              <w:rPr>
+                <w:rFonts w:ascii="Times New Roman" w:eastAsia="Times New Roman" w:hAnsi="Times New Roman" w:cs="Times New Roman"/>
+                <w:kern w:val="0"/>
+                <w:sz w:val="20"/>
+                <w:szCs w:val="20"/>
+                <w14:ligatures w14:val="none"/>
+              </w:rPr>
+            </w:pPr>
+          </w:p>
+        </w:tc>
+        <w:tc>
+          <w:tcPr>
+            <w:tcW w:w="0" w:type="auto"/>
+            <w:tcBorders>
+              <w:top w:val="single" w:sz="4" w:space="0" w:color="D1D9E0"/>
+              <w:left w:val="single" w:sz="4" w:space="0" w:color="D1D9E0"/>
+              <w:bottom w:val="single" w:sz="4" w:space="0" w:color="D1D9E0"/>
+              <w:right w:val="single" w:sz="4" w:space="0" w:color="D1D9E0"/>
+            </w:tcBorders>
+            <w:shd w:val="clear" w:color="auto" w:fill="FFFFFF"/>
+            <w:tcMar>
+              <w:top w:w="90" w:type="dxa"/>
+              <w:left w:w="195" w:type="dxa"/>
+              <w:bottom w:w="90" w:type="dxa"/>
+              <w:right w:w="195" w:type="dxa"/>
+            </w:tcMar>
+            <w:vAlign w:val="center"/>
+            <w:hideMark/>
+          </w:tcPr>
+          <w:p>
+            <w:pPr>
+              <w:spacing w:after="240" w:line="240" w:lineRule="auto"/>
+              <w:jc w:val="center"/>
+              <w:rPr>
+                <w:rFonts w:ascii="Times New Roman" w:eastAsia="Times New Roman" w:hAnsi="Times New Roman" w:cs="Times New Roman"/>
+                <w:kern w:val="0"/>
+                <w:sz w:val="20"/>
+                <w:szCs w:val="20"/>
+                <w14:ligatures w14:val="none"/>
+              </w:rPr>
+            </w:pPr>
+            <w:r>
+              <w:rPr>
+                <w:rFonts w:ascii="Times New Roman" w:eastAsia="Times New Roman" w:hAnsi="Times New Roman" w:cs="Times New Roman"/>
+                <w:kern w:val="0"/>
+                <w:sz w:val="20"/>
+                <w:szCs w:val="20"/>
+                <w14:ligatures w14:val="none"/>
+              </w:rPr>
+              <w:t>Cổng 21 mở – nếu không có cấu hình xác thực bảo mật hoặc SSL thì dễ bị khai thác bằng brute force hoặc sniffing thông tin đăng nhập.</w:t>
+            </w:r>
+          </w:p>
+        </w:tc>
+        <w:tc>
+          <w:tcPr>
+            <w:tcW w:w="0" w:type="auto"/>
+            <w:tcBorders>
+              <w:top w:val="single" w:sz="4" w:space="0" w:color="D1D9E0"/>
+              <w:left w:val="single" w:sz="4" w:space="0" w:color="D1D9E0"/>
+              <w:bottom w:val="single" w:sz="4" w:space="0" w:color="D1D9E0"/>
+              <w:right w:val="single" w:sz="4" w:space="0" w:color="D1D9E0"/>
+            </w:tcBorders>
+            <w:shd w:val="clear" w:color="auto" w:fill="FFFFFF"/>
+            <w:tcMar>
+              <w:top w:w="90" w:type="dxa"/>
+              <w:left w:w="195" w:type="dxa"/>
+              <w:bottom w:w="90" w:type="dxa"/>
+              <w:right w:w="195" w:type="dxa"/>
+            </w:tcMar>
+            <w:vAlign w:val="center"/>
+            <w:hideMark/>
+          </w:tcPr>
+          <w:p>
+            <w:pPr>
+              <w:spacing w:after="240" w:line="240" w:lineRule="auto"/>
+              <w:jc w:val="center"/>
+              <w:rPr>
+                <w:rFonts w:ascii="Times New Roman" w:eastAsia="Times New Roman" w:hAnsi="Times New Roman" w:cs="Times New Roman"/>
+                <w:kern w:val="0"/>
+                <w:sz w:val="20"/>
+                <w:szCs w:val="20"/>
+                <w14:ligatures w14:val="none"/>
+              </w:rPr>
+            </w:pPr>
+            <w:r>
+              <w:rPr>
+                <w:rFonts w:ascii="Times New Roman" w:eastAsia="Times New Roman" w:hAnsi="Times New Roman" w:cs="Times New Roman"/>
+                <w:kern w:val="0"/>
+                <w:sz w:val="20"/>
+                <w:szCs w:val="20"/>
+                <w14:ligatures w14:val="none"/>
+              </w:rPr>
+              <w:t>Medium</w:t>
+            </w:r>
+          </w:p>
+        </w:tc>
+        <w:tc>
+          <w:tcPr>
+            <w:tcW w:w="0" w:type="auto"/>
+            <w:tcBorders>
+              <w:top w:val="single" w:sz="4" w:space="0" w:color="D1D9E0"/>
+              <w:left w:val="single" w:sz="4" w:space="0" w:color="D1D9E0"/>
+              <w:bottom w:val="single" w:sz="4" w:space="0" w:color="D1D9E0"/>
+              <w:right w:val="single" w:sz="4" w:space="0" w:color="D1D9E0"/>
+            </w:tcBorders>
+            <w:shd w:val="clear" w:color="auto" w:fill="FFFFFF"/>
+            <w:tcMar>
+              <w:top w:w="90" w:type="dxa"/>
+              <w:left w:w="195" w:type="dxa"/>
+              <w:bottom w:w="90" w:type="dxa"/>
+              <w:right w:w="195" w:type="dxa"/>
+            </w:tcMar>
+            <w:vAlign w:val="center"/>
+            <w:hideMark/>
+          </w:tcPr>
+          <w:p>
+            <w:pPr>
+              <w:spacing w:after="240" w:line="240" w:lineRule="auto"/>
+              <w:jc w:val="center"/>
+              <w:rPr>
+                <w:rFonts w:ascii="Times New Roman" w:eastAsia="Times New Roman" w:hAnsi="Times New Roman" w:cs="Times New Roman"/>
+                <w:kern w:val="0"/>
+                <w:sz w:val="20"/>
+                <w:szCs w:val="20"/>
+                <w14:ligatures w14:val="none"/>
+              </w:rPr>
+            </w:pPr>
+            <w:r>
+              <w:rPr>
+                <w:rFonts w:ascii="Times New Roman" w:eastAsia="Times New Roman" w:hAnsi="Times New Roman" w:cs="Times New Roman"/>
+                <w:kern w:val="0"/>
+                <w:sz w:val="20"/>
+                <w:szCs w:val="20"/>
+                <w14:ligatures w14:val="none"/>
+              </w:rPr>
+              <w:t>Nmap</w:t>
+            </w:r>
+          </w:p>
+        </w:tc>
+      </w:tr>
+      <w:tr>
+        <w:tc>
+          <w:tcPr>
+            <w:tcW w:w="0" w:type="auto"/>
+            <w:tcBorders>
+              <w:top w:val="single" w:sz="4" w:space="0" w:color="D1D9E0"/>
+              <w:left w:val="single" w:sz="4" w:space="0" w:color="D1D9E0"/>
+              <w:bottom w:val="single" w:sz="4" w:space="0" w:color="D1D9E0"/>
+              <w:right w:val="single" w:sz="4" w:space="0" w:color="D1D9E0"/>
+            </w:tcBorders>
+            <w:shd w:val="clear" w:color="auto" w:fill="F6F8FA"/>
+            <w:tcMar>
+              <w:top w:w="90" w:type="dxa"/>
+              <w:left w:w="195" w:type="dxa"/>
+              <w:bottom w:w="90" w:type="dxa"/>
+              <w:right w:w="195" w:type="dxa"/>
+            </w:tcMar>
+            <w:vAlign w:val="center"/>
+            <w:hideMark/>
+          </w:tcPr>
+          <w:p>
+            <w:pPr>
+              <w:spacing w:after="240" w:line="240" w:lineRule="auto"/>
+              <w:jc w:val="center"/>
+              <w:rPr>
+                <w:rFonts w:ascii="Segoe UI" w:eastAsia="Times New Roman" w:hAnsi="Segoe UI" w:cs="Segoe UI"/>
+                <w:color w:val="1F2328"/>
+                <w:kern w:val="0"/>
+                <w14:ligatures w14:val="none"/>
+              </w:rPr>
+            </w:pPr>
+            <w:r>
+              <w:rPr>
+                <w:rFonts w:ascii="Segoe UI" w:eastAsia="Times New Roman" w:hAnsi="Segoe UI" w:cs="Segoe UI"/>
+                <w:color w:val="1F2328"/>
+                <w:kern w:val="0"/>
+                <w14:ligatures w14:val="none"/>
+              </w:rPr>
+              <w:t>3</w:t>
+            </w:r>
+          </w:p>
+        </w:tc>
+        <w:tc>
+          <w:tcPr>
+            <w:tcW w:w="0" w:type="auto"/>
+            <w:tcBorders>
+              <w:top w:val="single" w:sz="4" w:space="0" w:color="D1D9E0"/>
+              <w:left w:val="single" w:sz="4" w:space="0" w:color="D1D9E0"/>
+              <w:bottom w:val="single" w:sz="4" w:space="0" w:color="D1D9E0"/>
+              <w:right w:val="single" w:sz="4" w:space="0" w:color="D1D9E0"/>
+            </w:tcBorders>
+            <w:shd w:val="clear" w:color="auto" w:fill="F6F8FA"/>
+            <w:tcMar>
+              <w:top w:w="90" w:type="dxa"/>
+              <w:left w:w="195" w:type="dxa"/>
+              <w:bottom w:w="90" w:type="dxa"/>
+              <w:right w:w="195" w:type="dxa"/>
+            </w:tcMar>
+            <w:vAlign w:val="center"/>
+            <w:hideMark/>
+          </w:tcPr>
+          <w:p>
+            <w:pPr>
+              <w:spacing w:after="240" w:line="240" w:lineRule="auto"/>
+              <w:jc w:val="center"/>
+              <w:rPr>
+                <w:rFonts w:ascii="Segoe UI" w:eastAsia="Times New Roman" w:hAnsi="Segoe UI" w:cs="Segoe UI"/>
+                <w:color w:val="1F2328"/>
+                <w:kern w:val="0"/>
+                <w14:ligatures w14:val="none"/>
+              </w:rPr>
+            </w:pPr>
+            <w:r>
+              <w:rPr>
+                <w:rFonts w:ascii="Segoe UI" w:eastAsia="Times New Roman" w:hAnsi="Segoe UI" w:cs="Segoe UI"/>
+                <w:color w:val="1F2328"/>
+                <w:kern w:val="0"/>
+                <w14:ligatures w14:val="none"/>
+              </w:rPr>
+              <w:t>Web Server</w:t>
+            </w:r>
+          </w:p>
+        </w:tc>
+        <w:tc>
+          <w:tcPr>
+            <w:tcW w:w="0" w:type="auto"/>
+            <w:gridSpan w:val="2"/>
+            <w:tcBorders>
+              <w:top w:val="single" w:sz="4" w:space="0" w:color="D1D9E0"/>
+              <w:left w:val="single" w:sz="4" w:space="0" w:color="D1D9E0"/>
+              <w:bottom w:val="single" w:sz="4" w:space="0" w:color="D1D9E0"/>
+              <w:right w:val="single" w:sz="4" w:space="0" w:color="D1D9E0"/>
+            </w:tcBorders>
+            <w:shd w:val="clear" w:color="auto" w:fill="F6F8FA"/>
+            <w:vAlign w:val="center"/>
+          </w:tcPr>
+          <w:p>
+            <w:pPr>
+              <w:spacing w:after="240" w:line="240" w:lineRule="auto"/>
+              <w:jc w:val="center"/>
+              <w:rPr>
+                <w:rFonts w:ascii="Times New Roman" w:eastAsia="Times New Roman" w:hAnsi="Times New Roman" w:cs="Times New Roman"/>
+                <w:kern w:val="0"/>
+                <w:sz w:val="20"/>
+                <w:szCs w:val="20"/>
+                <w14:ligatures w14:val="none"/>
+              </w:rPr>
+            </w:pPr>
+          </w:p>
+        </w:tc>
+        <w:tc>
+          <w:tcPr>
+            <w:tcW w:w="0" w:type="auto"/>
+            <w:tcBorders>
+              <w:top w:val="single" w:sz="4" w:space="0" w:color="D1D9E0"/>
+              <w:left w:val="single" w:sz="4" w:space="0" w:color="D1D9E0"/>
+              <w:bottom w:val="single" w:sz="4" w:space="0" w:color="D1D9E0"/>
+              <w:right w:val="single" w:sz="4" w:space="0" w:color="D1D9E0"/>
+            </w:tcBorders>
+            <w:shd w:val="clear" w:color="auto" w:fill="F6F8FA"/>
+            <w:tcMar>
+              <w:top w:w="90" w:type="dxa"/>
+              <w:left w:w="195" w:type="dxa"/>
+              <w:bottom w:w="90" w:type="dxa"/>
+              <w:right w:w="195" w:type="dxa"/>
+            </w:tcMar>
+            <w:vAlign w:val="center"/>
+            <w:hideMark/>
+          </w:tcPr>
+          <w:p>
+            <w:pPr>
+              <w:spacing w:after="240" w:line="240" w:lineRule="auto"/>
+              <w:jc w:val="center"/>
+              <w:rPr>
+                <w:rFonts w:ascii="Times New Roman" w:eastAsia="Times New Roman" w:hAnsi="Times New Roman" w:cs="Times New Roman"/>
+                <w:kern w:val="0"/>
+                <w:sz w:val="20"/>
+                <w:szCs w:val="20"/>
+                <w14:ligatures w14:val="none"/>
+              </w:rPr>
+            </w:pPr>
+            <w:r>
+              <w:rPr>
+                <w:rFonts w:ascii="Times New Roman" w:eastAsia="Times New Roman" w:hAnsi="Times New Roman" w:cs="Times New Roman"/>
+                <w:kern w:val="0"/>
+                <w:sz w:val="20"/>
+                <w:szCs w:val="20"/>
+                <w14:ligatures w14:val="none"/>
+              </w:rPr>
+              <w:t>Máy chủ chạy HTTP (port 80) và HTTPS (port 443) – cần kiểm tra kỹ phiên bản và các plugin để phát hiện lỗ hổng như XSS, SQLi, RCE, v.v.</w:t>
+            </w:r>
+          </w:p>
+        </w:tc>
+        <w:tc>
+          <w:tcPr>
+            <w:tcW w:w="0" w:type="auto"/>
+            <w:tcBorders>
+              <w:top w:val="single" w:sz="4" w:space="0" w:color="D1D9E0"/>
+              <w:left w:val="single" w:sz="4" w:space="0" w:color="D1D9E0"/>
+              <w:bottom w:val="single" w:sz="4" w:space="0" w:color="D1D9E0"/>
+              <w:right w:val="single" w:sz="4" w:space="0" w:color="D1D9E0"/>
+            </w:tcBorders>
+            <w:shd w:val="clear" w:color="auto" w:fill="F6F8FA"/>
+            <w:tcMar>
+              <w:top w:w="90" w:type="dxa"/>
+              <w:left w:w="195" w:type="dxa"/>
+              <w:bottom w:w="90" w:type="dxa"/>
+              <w:right w:w="195" w:type="dxa"/>
+            </w:tcMar>
+            <w:vAlign w:val="center"/>
+            <w:hideMark/>
+          </w:tcPr>
+          <w:p>
+            <w:pPr>
+              <w:spacing w:after="240" w:line="240" w:lineRule="auto"/>
+              <w:jc w:val="center"/>
+              <w:rPr>
+                <w:rFonts w:ascii="Times New Roman" w:eastAsia="Times New Roman" w:hAnsi="Times New Roman" w:cs="Times New Roman"/>
+                <w:kern w:val="0"/>
+                <w:sz w:val="20"/>
+                <w:szCs w:val="20"/>
+                <w14:ligatures w14:val="none"/>
+              </w:rPr>
+            </w:pPr>
+            <w:r>
+              <w:rPr>
+                <w:rFonts w:ascii="Times New Roman" w:eastAsia="Times New Roman" w:hAnsi="Times New Roman" w:cs="Times New Roman"/>
+                <w:kern w:val="0"/>
+                <w:sz w:val="20"/>
+                <w:szCs w:val="20"/>
+                <w14:ligatures w14:val="none"/>
+              </w:rPr>
+              <w:t>Medium</w:t>
+            </w:r>
+          </w:p>
+        </w:tc>
+        <w:tc>
+          <w:tcPr>
+            <w:tcW w:w="0" w:type="auto"/>
+            <w:tcBorders>
+              <w:top w:val="single" w:sz="4" w:space="0" w:color="D1D9E0"/>
+              <w:left w:val="single" w:sz="4" w:space="0" w:color="D1D9E0"/>
+              <w:bottom w:val="single" w:sz="4" w:space="0" w:color="D1D9E0"/>
+              <w:right w:val="single" w:sz="4" w:space="0" w:color="D1D9E0"/>
+            </w:tcBorders>
+            <w:shd w:val="clear" w:color="auto" w:fill="F6F8FA"/>
+            <w:tcMar>
+              <w:top w:w="90" w:type="dxa"/>
+              <w:left w:w="195" w:type="dxa"/>
+              <w:bottom w:w="90" w:type="dxa"/>
+              <w:right w:w="195" w:type="dxa"/>
+            </w:tcMar>
+            <w:vAlign w:val="center"/>
+            <w:hideMark/>
+          </w:tcPr>
+          <w:p>
+            <w:pPr>
+              <w:spacing w:after="240" w:line="240" w:lineRule="auto"/>
+              <w:jc w:val="center"/>
+              <w:rPr>
+                <w:rFonts w:ascii="Times New Roman" w:eastAsia="Times New Roman" w:hAnsi="Times New Roman" w:cs="Times New Roman"/>
+                <w:kern w:val="0"/>
+                <w:sz w:val="20"/>
+                <w:szCs w:val="20"/>
+                <w14:ligatures w14:val="none"/>
+              </w:rPr>
+            </w:pPr>
+            <w:r>
+              <w:rPr>
+                <w:rFonts w:ascii="Times New Roman" w:eastAsia="Times New Roman" w:hAnsi="Times New Roman" w:cs="Times New Roman"/>
+                <w:kern w:val="0"/>
+                <w:sz w:val="20"/>
+                <w:szCs w:val="20"/>
+                <w14:ligatures w14:val="none"/>
+              </w:rPr>
+              <w:t>Nmap</w:t>
+            </w:r>
+          </w:p>
+        </w:tc>
+      </w:tr>
+      <w:tr>
+        <w:tc>
+          <w:tcPr>
+            <w:tcW w:w="0" w:type="auto"/>
+            <w:gridSpan w:val="3"/>
+            <w:tcBorders>
+              <w:top w:val="single" w:sz="4" w:space="0" w:color="D1D9E0"/>
+              <w:left w:val="single" w:sz="4" w:space="0" w:color="D1D9E0"/>
+              <w:bottom w:val="single" w:sz="4" w:space="0" w:color="D1D9E0"/>
+              <w:right w:val="single" w:sz="4" w:space="0" w:color="D1D9E0"/>
+            </w:tcBorders>
+            <w:shd w:val="clear" w:color="auto" w:fill="FFFFFF"/>
+            <w:vAlign w:val="center"/>
+          </w:tcPr>
+          <w:p>
+            <w:pPr>
+              <w:spacing w:after="240" w:line="240" w:lineRule="auto"/>
+              <w:jc w:val="center"/>
+              <w:rPr>
+                <w:rFonts w:ascii="Segoe UI" w:eastAsia="Times New Roman" w:hAnsi="Segoe UI" w:cs="Segoe UI"/>
+                <w:color w:val="1F2328"/>
+                <w:kern w:val="0"/>
+                <w14:ligatures w14:val="none"/>
+              </w:rPr>
+            </w:pPr>
+          </w:p>
+        </w:tc>
+        <w:tc>
+          <w:tcPr>
+            <w:tcW w:w="0" w:type="auto"/>
+            <w:gridSpan w:val="4"/>
+            <w:tcBorders>
+              <w:top w:val="single" w:sz="4" w:space="0" w:color="D1D9E0"/>
+              <w:left w:val="single" w:sz="4" w:space="0" w:color="D1D9E0"/>
+              <w:bottom w:val="single" w:sz="4" w:space="0" w:color="D1D9E0"/>
+              <w:right w:val="single" w:sz="4" w:space="0" w:color="D1D9E0"/>
+            </w:tcBorders>
+            <w:shd w:val="clear" w:color="auto" w:fill="FFFFFF"/>
+            <w:tcMar>
+              <w:top w:w="90" w:type="dxa"/>
+              <w:left w:w="195" w:type="dxa"/>
+              <w:bottom w:w="90" w:type="dxa"/>
+              <w:right w:w="195" w:type="dxa"/>
+            </w:tcMar>
+            <w:vAlign w:val="center"/>
+            <w:hideMark/>
+          </w:tcPr>
+          <w:p>
+            <w:pPr>
+              <w:spacing w:after="240" w:line="240" w:lineRule="auto"/>
+              <w:jc w:val="center"/>
+              <w:rPr>
+                <w:rFonts w:ascii="Segoe UI" w:eastAsia="Times New Roman" w:hAnsi="Segoe UI" w:cs="Segoe UI"/>
+                <w:color w:val="1F2328"/>
+                <w:kern w:val="0"/>
+                <w14:ligatures w14:val="none"/>
+              </w:rPr>
+            </w:pPr>
+            <w:r>
+              <w:rPr>
+                <w:rFonts w:ascii="Segoe UI" w:eastAsia="Times New Roman" w:hAnsi="Segoe UI" w:cs="Segoe UI"/>
+                <w:color w:val="1F2328"/>
+                <w:kern w:val="0"/>
+                <w14:ligatures w14:val="none"/>
+              </w:rPr>
+              <w:t xml:space="preserve">Tổng số lỗ hổng: </w:t>
+            </w:r>
+            <w:proofErr w:type="gramStart"/>
+            <w:r>
+              <w:rPr>
+                <w:rFonts w:ascii="Segoe UI" w:eastAsia="Times New Roman" w:hAnsi="Segoe UI" w:cs="Segoe UI"/>
+                <w:color w:val="1F2328"/>
+                <w:kern w:val="0"/>
+                <w14:ligatures w14:val="none"/>
+              </w:rPr>
+              <w:t>0 ;Critical</w:t>
+            </w:r>
+            <w:proofErr w:type="gramEnd"/>
+            <w:r>
+              <w:rPr>
+                <w:rFonts w:ascii="Segoe UI" w:eastAsia="Times New Roman" w:hAnsi="Segoe UI" w:cs="Segoe UI"/>
+                <w:color w:val="1F2328"/>
+                <w:kern w:val="0"/>
+                <w14:ligatures w14:val="none"/>
+              </w:rPr>
+              <w:t xml:space="preserve">: </w:t>
+            </w:r>
+            <w:proofErr w:type="gramStart"/>
+            <w:r>
+              <w:rPr>
+                <w:rFonts w:ascii="Segoe UI" w:eastAsia="Times New Roman" w:hAnsi="Segoe UI" w:cs="Segoe UI"/>
+                <w:color w:val="1F2328"/>
+                <w:kern w:val="0"/>
+                <w14:ligatures w14:val="none"/>
+              </w:rPr>
+              <w:t>0 ;</w:t>
+            </w:r>
+            <w:proofErr w:type="gramEnd"/>
+            <w:r>
+              <w:rPr>
+                <w:rFonts w:ascii="Segoe UI" w:eastAsia="Times New Roman" w:hAnsi="Segoe UI" w:cs="Segoe UI"/>
+                <w:color w:val="1F2328"/>
+                <w:kern w:val="0"/>
+                <w14:ligatures w14:val="none"/>
+              </w:rPr>
+              <w:t xml:space="preserve"> High: </w:t>
+            </w:r>
+            <w:proofErr w:type="gramStart"/>
+            <w:r>
+              <w:rPr>
+                <w:rFonts w:ascii="Segoe UI" w:eastAsia="Times New Roman" w:hAnsi="Segoe UI" w:cs="Segoe UI"/>
+                <w:color w:val="1F2328"/>
+                <w:kern w:val="0"/>
+                <w14:ligatures w14:val="none"/>
+              </w:rPr>
+              <w:t>0 ;</w:t>
+            </w:r>
+            <w:proofErr w:type="gramEnd"/>
+            <w:r>
+              <w:rPr>
+                <w:rFonts w:ascii="Segoe UI" w:eastAsia="Times New Roman" w:hAnsi="Segoe UI" w:cs="Segoe UI"/>
+                <w:color w:val="1F2328"/>
+                <w:kern w:val="0"/>
+                <w14:ligatures w14:val="none"/>
+              </w:rPr>
+              <w:t xml:space="preserve"> Medium: 0; Low: 1</w:t>
+            </w:r>
+          </w:p>
+        </w:tc>
+      </w:tr>
+    </w:tbl>
+    <w:p/>
     <w:sectPr>
       <w:pgSz w:w="12240" w:h="15840"/>
       <w:pgMar w:top="1440" w:right="1440" w:bottom="1440" w:left="1440" w:header="720" w:footer="720" w:gutter="0"/>
@@ -620,7 +1912,6 @@
   <w:style w:type="character" w:default="1" w:styleId="DefaultParagraphFont">
     <w:name w:val="Default Paragraph Font"/>
     <w:uiPriority w:val="1"/>
-    <w:semiHidden/>
     <w:unhideWhenUsed/>
   </w:style>
   <w:style w:type="table" w:default="1" w:styleId="TableNormal">
@@ -933,6 +2224,25 @@
       <w:color w:val="0F4761" w:themeColor="accent1" w:themeShade="BF"/>
       <w:spacing w:val="5"/>
     </w:rPr>
+  </w:style>
+  <w:style w:type="table" w:styleId="TableGrid">
+    <w:name w:val="Table Grid"/>
+    <w:basedOn w:val="TableNormal"/>
+    <w:uiPriority w:val="39"/>
+    <w:rsid w:val="004C1CF5"/>
+    <w:pPr>
+      <w:spacing w:after="0" w:line="240" w:lineRule="auto"/>
+    </w:pPr>
+    <w:tblPr>
+      <w:tblBorders>
+        <w:top w:val="single" w:sz="4" w:space="0" w:color="auto"/>
+        <w:left w:val="single" w:sz="4" w:space="0" w:color="auto"/>
+        <w:bottom w:val="single" w:sz="4" w:space="0" w:color="auto"/>
+        <w:right w:val="single" w:sz="4" w:space="0" w:color="auto"/>
+        <w:insideH w:val="single" w:sz="4" w:space="0" w:color="auto"/>
+        <w:insideV w:val="single" w:sz="4" w:space="0" w:color="auto"/>
+      </w:tblBorders>
+    </w:tblPr>
   </w:style>
 </w:styles>
 </file>

</xml_diff>

<commit_message>
Cập nhật file gốc và thêm bản mã hóa AES & Blowfish
</commit_message>
<xml_diff>
--- a/HTTT2311004.docx
+++ b/HTTT2311004.docx
@@ -3624,7 +3624,7 @@
                 <w:noProof/>
               </w:rPr>
               <w:drawing>
-                <wp:inline distT="0" distB="0" distL="0" distR="0" wp14:anchorId="0C09E7DF" wp14:editId="7EC61A6C">
+                <wp:inline distT="0" distB="0" distL="0" distR="0" wp14:anchorId="0C09E7DF" wp14:editId="5A5AE69A">
                   <wp:extent cx="3577590" cy="2154803"/>
                   <wp:effectExtent l="0" t="0" r="3810" b="0"/>
                   <wp:docPr id="1682693783" name="Picture 2"/>
@@ -3785,6 +3785,7 @@
         <w:rPr>
           <w:b/>
           <w:bCs/>
+          <w:noProof/>
         </w:rPr>
         <w:drawing>
           <wp:inline distT="0" distB="0" distL="0" distR="0" wp14:anchorId="6CD5B288" wp14:editId="3D8C205E">
@@ -3826,6 +3827,7 @@
         <w:rPr>
           <w:b/>
           <w:bCs/>
+          <w:noProof/>
         </w:rPr>
         <w:drawing>
           <wp:inline distT="0" distB="0" distL="0" distR="0" wp14:anchorId="6C318E9A" wp14:editId="12EBCA1C">
@@ -3898,6 +3900,7 @@
         <w:rPr>
           <w:b/>
           <w:bCs/>
+          <w:noProof/>
         </w:rPr>
         <w:drawing>
           <wp:inline distT="0" distB="0" distL="0" distR="0" wp14:anchorId="02FDF754" wp14:editId="6ED1A86E">
@@ -3971,6 +3974,7 @@
         <w:rPr>
           <w:b/>
           <w:bCs/>
+          <w:noProof/>
         </w:rPr>
         <w:drawing>
           <wp:inline distT="0" distB="0" distL="0" distR="0" wp14:anchorId="153299D9" wp14:editId="3A1A105E">
@@ -4012,6 +4016,7 @@
         <w:rPr>
           <w:b/>
           <w:bCs/>
+          <w:noProof/>
         </w:rPr>
         <w:drawing>
           <wp:inline distT="0" distB="0" distL="0" distR="0" wp14:anchorId="41960F92" wp14:editId="329D0C44">
@@ -4084,6 +4089,7 @@
         <w:rPr>
           <w:b/>
           <w:bCs/>
+          <w:noProof/>
         </w:rPr>
         <w:drawing>
           <wp:inline distT="0" distB="0" distL="0" distR="0" wp14:anchorId="2D2C8A4D" wp14:editId="0D01E7C5">
@@ -4180,6 +4186,7 @@
         <w:rPr>
           <w:b/>
           <w:bCs/>
+          <w:noProof/>
         </w:rPr>
         <w:lastRenderedPageBreak/>
         <w:drawing>
@@ -4269,6 +4276,7 @@
         <w:rPr>
           <w:b/>
           <w:bCs/>
+          <w:noProof/>
         </w:rPr>
         <w:drawing>
           <wp:inline distT="0" distB="0" distL="0" distR="0" wp14:anchorId="709E7045" wp14:editId="250C2B1D">
@@ -4349,6 +4357,7 @@
         <w:rPr>
           <w:b/>
           <w:bCs/>
+          <w:noProof/>
         </w:rPr>
         <w:lastRenderedPageBreak/>
         <w:drawing>
@@ -4438,6 +4447,7 @@
         <w:rPr>
           <w:b/>
           <w:bCs/>
+          <w:noProof/>
         </w:rPr>
         <w:drawing>
           <wp:inline distT="0" distB="0" distL="0" distR="0" wp14:anchorId="0D3C5BB5" wp14:editId="457B101D">
@@ -4511,6 +4521,7 @@
         <w:rPr>
           <w:b/>
           <w:bCs/>
+          <w:noProof/>
         </w:rPr>
         <w:drawing>
           <wp:inline distT="0" distB="0" distL="0" distR="0" wp14:anchorId="131B5F53" wp14:editId="0CC97862">
@@ -4537,6 +4548,169 @@
                     <a:xfrm>
                       <a:off x="0" y="0"/>
                       <a:ext cx="5943600" cy="4797425"/>
+                    </a:xfrm>
+                    <a:prstGeom prst="rect">
+                      <a:avLst/>
+                    </a:prstGeom>
+                  </pic:spPr>
+                </pic:pic>
+              </a:graphicData>
+            </a:graphic>
+          </wp:inline>
+        </w:drawing>
+      </w:r>
+    </w:p>
+    <w:p>
+      <w:pPr>
+        <w:rPr>
+          <w:b/>
+          <w:bCs/>
+        </w:rPr>
+      </w:pPr>
+    </w:p>
+    <w:p>
+      <w:pPr>
+        <w:rPr>
+          <w:b/>
+          <w:bCs/>
+        </w:rPr>
+      </w:pPr>
+      <w:r>
+        <w:rPr>
+          <w:b/>
+          <w:bCs/>
+        </w:rPr>
+        <w:lastRenderedPageBreak/>
+        <w:drawing>
+          <wp:inline distT="0" distB="0" distL="0" distR="0" wp14:anchorId="371A6FAD" wp14:editId="56D1F97D">
+            <wp:extent cx="5943600" cy="1727835"/>
+            <wp:effectExtent l="0" t="0" r="0" b="5715"/>
+            <wp:docPr id="1300272901" name="Picture 1"/>
+            <wp:cNvGraphicFramePr>
+              <a:graphicFrameLocks xmlns:a="http://schemas.openxmlformats.org/drawingml/2006/main" noChangeAspect="1"/>
+            </wp:cNvGraphicFramePr>
+            <a:graphic xmlns:a="http://schemas.openxmlformats.org/drawingml/2006/main">
+              <a:graphicData uri="http://schemas.openxmlformats.org/drawingml/2006/picture">
+                <pic:pic xmlns:pic="http://schemas.openxmlformats.org/drawingml/2006/picture">
+                  <pic:nvPicPr>
+                    <pic:cNvPr id="1300272901" name=""/>
+                    <pic:cNvPicPr/>
+                  </pic:nvPicPr>
+                  <pic:blipFill>
+                    <a:blip r:embed="rId24"/>
+                    <a:stretch>
+                      <a:fillRect/>
+                    </a:stretch>
+                  </pic:blipFill>
+                  <pic:spPr>
+                    <a:xfrm>
+                      <a:off x="0" y="0"/>
+                      <a:ext cx="5943600" cy="1727835"/>
+                    </a:xfrm>
+                    <a:prstGeom prst="rect">
+                      <a:avLst/>
+                    </a:prstGeom>
+                  </pic:spPr>
+                </pic:pic>
+              </a:graphicData>
+            </a:graphic>
+          </wp:inline>
+        </w:drawing>
+      </w:r>
+      <w:r>
+        <w:rPr>
+          <w:b/>
+          <w:bCs/>
+        </w:rPr>
+        <w:drawing>
+          <wp:inline distT="0" distB="0" distL="0" distR="0" wp14:anchorId="625354BA" wp14:editId="53D83783">
+            <wp:extent cx="5943600" cy="2904490"/>
+            <wp:effectExtent l="0" t="0" r="0" b="0"/>
+            <wp:docPr id="1150004360" name="Picture 1"/>
+            <wp:cNvGraphicFramePr>
+              <a:graphicFrameLocks xmlns:a="http://schemas.openxmlformats.org/drawingml/2006/main" noChangeAspect="1"/>
+            </wp:cNvGraphicFramePr>
+            <a:graphic xmlns:a="http://schemas.openxmlformats.org/drawingml/2006/main">
+              <a:graphicData uri="http://schemas.openxmlformats.org/drawingml/2006/picture">
+                <pic:pic xmlns:pic="http://schemas.openxmlformats.org/drawingml/2006/picture">
+                  <pic:nvPicPr>
+                    <pic:cNvPr id="1150004360" name=""/>
+                    <pic:cNvPicPr/>
+                  </pic:nvPicPr>
+                  <pic:blipFill>
+                    <a:blip r:embed="rId25"/>
+                    <a:stretch>
+                      <a:fillRect/>
+                    </a:stretch>
+                  </pic:blipFill>
+                  <pic:spPr>
+                    <a:xfrm>
+                      <a:off x="0" y="0"/>
+                      <a:ext cx="5943600" cy="2904490"/>
+                    </a:xfrm>
+                    <a:prstGeom prst="rect">
+                      <a:avLst/>
+                    </a:prstGeom>
+                  </pic:spPr>
+                </pic:pic>
+              </a:graphicData>
+            </a:graphic>
+          </wp:inline>
+        </w:drawing>
+      </w:r>
+    </w:p>
+    <w:p>
+      <w:pPr>
+        <w:rPr>
+          <w:b/>
+          <w:bCs/>
+        </w:rPr>
+      </w:pPr>
+      <w:r>
+        <w:rPr>
+          <w:b/>
+          <w:bCs/>
+        </w:rPr>
+        <w:t>459C9316BDB2BF778617E7EC975ACB08C892A0527385055AFE12FE89799923B4</w:t>
+      </w:r>
+    </w:p>
+    <w:p>
+      <w:pPr>
+        <w:rPr>
+          <w:b/>
+          <w:bCs/>
+        </w:rPr>
+      </w:pPr>
+      <w:r>
+        <w:rPr>
+          <w:b/>
+          <w:bCs/>
+        </w:rPr>
+        <w:drawing>
+          <wp:inline distT="0" distB="0" distL="0" distR="0" wp14:anchorId="6915EC6E" wp14:editId="341D127C">
+            <wp:extent cx="5943600" cy="2408555"/>
+            <wp:effectExtent l="0" t="0" r="0" b="0"/>
+            <wp:docPr id="846884154" name="Picture 1"/>
+            <wp:cNvGraphicFramePr>
+              <a:graphicFrameLocks xmlns:a="http://schemas.openxmlformats.org/drawingml/2006/main" noChangeAspect="1"/>
+            </wp:cNvGraphicFramePr>
+            <a:graphic xmlns:a="http://schemas.openxmlformats.org/drawingml/2006/main">
+              <a:graphicData uri="http://schemas.openxmlformats.org/drawingml/2006/picture">
+                <pic:pic xmlns:pic="http://schemas.openxmlformats.org/drawingml/2006/picture">
+                  <pic:nvPicPr>
+                    <pic:cNvPr id="846884154" name=""/>
+                    <pic:cNvPicPr/>
+                  </pic:nvPicPr>
+                  <pic:blipFill>
+                    <a:blip r:embed="rId26"/>
+                    <a:stretch>
+                      <a:fillRect/>
+                    </a:stretch>
+                  </pic:blipFill>
+                  <pic:spPr>
+                    <a:xfrm>
+                      <a:off x="0" y="0"/>
+                      <a:ext cx="5943600" cy="2408555"/>
                     </a:xfrm>
                     <a:prstGeom prst="rect">
                       <a:avLst/>

</xml_diff>